<commit_message>
Remove Juan storyline, add .pdf version
</commit_message>
<xml_diff>
--- a/ChallengeOne/ChallengeOne.docx
+++ b/ChallengeOne/ChallengeOne.docx
@@ -130,44 +130,6 @@
     </w:p>
     <w:p>
       <w:pPr>
-        <w:rPr>
-          <w:sz w:val="24"/>
-        </w:rPr>
-      </w:pPr>
-      <w:r>
-        <w:rPr>
-          <w:sz w:val="24"/>
-        </w:rPr>
-        <w:t>Juan isn’t very good at adding. Or subtracting. Or multiplying. Or dividing. Actually at this point, I’m a little worried for him, I mean he is a senior in high school.</w:t>
-      </w:r>
-      <w:r>
-        <w:rPr>
-          <w:sz w:val="24"/>
-        </w:rPr>
-        <w:t xml:space="preserve"> Maybe you could help Juan out</w:t>
-      </w:r>
-      <w:r>
-        <w:rPr>
-          <w:sz w:val="24"/>
-        </w:rPr>
-        <w:t xml:space="preserve"> with some of his homework</w:t>
-      </w:r>
-      <w:r>
-        <w:rPr>
-          <w:sz w:val="24"/>
-        </w:rPr>
-        <w:t>.</w:t>
-      </w:r>
-    </w:p>
-    <w:p>
-      <w:pPr>
-        <w:rPr>
-          <w:sz w:val="24"/>
-        </w:rPr>
-      </w:pPr>
-    </w:p>
-    <w:p>
-      <w:pPr>
         <w:pStyle w:val="ListParagraph"/>
         <w:numPr>
           <w:ilvl w:val="0"/>
@@ -323,7 +285,21 @@
         <w:rPr>
           <w:sz w:val="24"/>
         </w:rPr>
-        <w:t>For this problem, fill in the function named “prompt_user()”</w:t>
+        <w:t>For this problem, fill in the function named “</w:t>
+      </w:r>
+      <w:proofErr w:type="spellStart"/>
+      <w:r>
+        <w:rPr>
+          <w:sz w:val="24"/>
+        </w:rPr>
+        <w:t>prompt_user</w:t>
+      </w:r>
+      <w:proofErr w:type="spellEnd"/>
+      <w:r>
+        <w:rPr>
+          <w:sz w:val="24"/>
+        </w:rPr>
+        <w:t>()”</w:t>
       </w:r>
     </w:p>
     <w:p>
@@ -358,13 +334,8 @@
           <w:sz w:val="24"/>
         </w:rPr>
       </w:pPr>
-    </w:p>
-    <w:p>
-      <w:pPr>
-        <w:rPr>
-          <w:sz w:val="24"/>
-        </w:rPr>
-      </w:pPr>
+      <w:bookmarkStart w:id="0" w:name="_GoBack"/>
+      <w:bookmarkEnd w:id="0"/>
     </w:p>
     <w:p>
       <w:pPr>
@@ -383,52 +354,52 @@
           <w:b/>
           <w:sz w:val="24"/>
         </w:rPr>
+        <w:t>Addition</w:t>
+      </w:r>
+    </w:p>
+    <w:p>
+      <w:pPr>
+        <w:rPr>
+          <w:sz w:val="24"/>
+        </w:rPr>
+      </w:pPr>
+      <w:r>
+        <w:rPr>
+          <w:sz w:val="24"/>
+        </w:rPr>
+        <w:t>For this problem, fill in the function named “add()”</w:t>
+      </w:r>
+    </w:p>
+    <w:p>
+      <w:pPr>
+        <w:rPr>
+          <w:sz w:val="24"/>
+        </w:rPr>
+      </w:pPr>
+      <w:r>
+        <w:rPr>
+          <w:sz w:val="24"/>
+        </w:rPr>
+        <w:t>Once again, follow the notes provided to you in the IDE. The goal of this problem is to simply add together</w:t>
+      </w:r>
+      <w:r>
+        <w:rPr>
+          <w:sz w:val="24"/>
+        </w:rPr>
+        <w:t xml:space="preserve"> the two given numbers and return the answer.</w:t>
+      </w:r>
+    </w:p>
+    <w:p>
+      <w:pPr>
+        <w:rPr>
+          <w:sz w:val="24"/>
+        </w:rPr>
+      </w:pPr>
+      <w:r>
+        <w:rPr>
+          <w:sz w:val="24"/>
+        </w:rPr>
         <w:lastRenderedPageBreak/>
-        <w:t>Addition</w:t>
-      </w:r>
-    </w:p>
-    <w:p>
-      <w:pPr>
-        <w:rPr>
-          <w:sz w:val="24"/>
-        </w:rPr>
-      </w:pPr>
-      <w:r>
-        <w:rPr>
-          <w:sz w:val="24"/>
-        </w:rPr>
-        <w:t>For this problem, fill in the function named “add()”</w:t>
-      </w:r>
-    </w:p>
-    <w:p>
-      <w:pPr>
-        <w:rPr>
-          <w:sz w:val="24"/>
-        </w:rPr>
-      </w:pPr>
-      <w:r>
-        <w:rPr>
-          <w:sz w:val="24"/>
-        </w:rPr>
-        <w:t>Once again, follow the notes provided to you in the IDE. The goal of this problem is to simply add together</w:t>
-      </w:r>
-      <w:r>
-        <w:rPr>
-          <w:sz w:val="24"/>
-        </w:rPr>
-        <w:t xml:space="preserve"> the two given numbers and return the answer.</w:t>
-      </w:r>
-    </w:p>
-    <w:p>
-      <w:pPr>
-        <w:rPr>
-          <w:sz w:val="24"/>
-        </w:rPr>
-      </w:pPr>
-      <w:r>
-        <w:rPr>
-          <w:sz w:val="24"/>
-        </w:rPr>
         <w:t>Remember to test your functions using the test file provided as you go! Otherwise the things you wrote might not work as you expect them to…</w:t>
       </w:r>
     </w:p>
@@ -537,7 +508,19 @@
         <w:rPr>
           <w:sz w:val="24"/>
         </w:rPr>
-        <w:t>Here’s a little more challenging of a problem. Juan can’t tell if a certain number is even or odd… But you can! And more importantly, a computer can!</w:t>
+        <w:t xml:space="preserve">Here’s a little more challenging of a problem. </w:t>
+      </w:r>
+      <w:r>
+        <w:rPr>
+          <w:sz w:val="24"/>
+        </w:rPr>
+        <w:t xml:space="preserve">Some people </w:t>
+      </w:r>
+      <w:r>
+        <w:rPr>
+          <w:sz w:val="24"/>
+        </w:rPr>
+        <w:t>can’t tell if a certain number is even or odd… But you can! And more importantly, a computer can!</w:t>
       </w:r>
     </w:p>
     <w:p>
@@ -885,28 +868,25 @@
         </w:rPr>
         <w:t>!</w:t>
       </w:r>
-      <w:bookmarkStart w:id="0" w:name="_GoBack"/>
-      <w:bookmarkEnd w:id="0"/>
-    </w:p>
-    <w:p>
-      <w:pPr>
-        <w:rPr>
-          <w:sz w:val="24"/>
-        </w:rPr>
-      </w:pPr>
-    </w:p>
-    <w:p>
-      <w:pPr>
-        <w:rPr>
-          <w:sz w:val="24"/>
-        </w:rPr>
-      </w:pPr>
-      <w:r>
-        <w:rPr>
-          <w:b/>
-          <w:sz w:val="24"/>
-        </w:rPr>
-        <w:lastRenderedPageBreak/>
+    </w:p>
+    <w:p>
+      <w:pPr>
+        <w:rPr>
+          <w:sz w:val="24"/>
+        </w:rPr>
+      </w:pPr>
+    </w:p>
+    <w:p>
+      <w:pPr>
+        <w:rPr>
+          <w:sz w:val="24"/>
+        </w:rPr>
+      </w:pPr>
+      <w:r>
+        <w:rPr>
+          <w:b/>
+          <w:sz w:val="24"/>
+        </w:rPr>
         <w:t>Once you’ve finished all of these exercises your program should be fully functioning! Try it out!</w:t>
       </w:r>
     </w:p>

</xml_diff>